<commit_message>
Added presentation for november meeting
</commit_message>
<xml_diff>
--- a/GraduationResearchQuestions/StartGraduationResearchQuestions.docx
+++ b/GraduationResearchQuestions/StartGraduationResearchQuestions.docx
@@ -236,51 +236,6 @@
         </w:rPr>
         <w:t>Which data analysis approaches are known and used by biomedical engineers?</w:t>
       </w:r>
-    </w:p>
-    <w:p>
-      <w:pPr>
-        <w:ind w:left="360"/>
-        <w:rPr>
-          <w:lang w:val="en-US"/>
-        </w:rPr>
-      </w:pPr>
-      <w:hyperlink r:id="rId5" w:history="1">
-        <w:r>
-          <w:rPr>
-            <w:rStyle w:val="Hyperlink"/>
-            <w:lang w:val="en-US"/>
-          </w:rPr>
-          <w:t>http://delivery.acm.org/10.1145/3020000/3012335/p1-han.pdf?ip=13</w:t>
-        </w:r>
-        <w:r>
-          <w:rPr>
-            <w:rStyle w:val="Hyperlink"/>
-            <w:lang w:val="en-US"/>
-          </w:rPr>
-          <w:t>1</w:t>
-        </w:r>
-        <w:r>
-          <w:rPr>
-            <w:rStyle w:val="Hyperlink"/>
-            <w:lang w:val="en-US"/>
-          </w:rPr>
-          <w:t>.155.59.38&amp;id=3012335&amp;acc=ACTIVE%20SERVICE&amp;key=0C390721DC3021FF%2EECCBF8AC29DF345E%2</w:t>
-        </w:r>
-        <w:r>
-          <w:rPr>
-            <w:rStyle w:val="Hyperlink"/>
-            <w:lang w:val="en-US"/>
-          </w:rPr>
-          <w:t>E</w:t>
-        </w:r>
-        <w:r>
-          <w:rPr>
-            <w:rStyle w:val="Hyperlink"/>
-            <w:lang w:val="en-US"/>
-          </w:rPr>
-          <w:t>4D4702B0C3E38B35%2E4D4702B0C3E38B35&amp;CFID=828937043&amp;CFTOKEN=54650131&amp;__acm__=1510584570_fb40075dbd50b81fdb89cb99e962938d</w:t>
-        </w:r>
-      </w:hyperlink>
     </w:p>
     <w:p>
       <w:pPr>
@@ -297,7 +252,7 @@
           <w:szCs w:val="26"/>
         </w:rPr>
       </w:pPr>
-      <w:hyperlink r:id="rId6" w:history="1">
+      <w:hyperlink r:id="rId5" w:history="1">
         <w:r>
           <w:rPr>
             <w:rStyle w:val="Hyperlink"/>
@@ -373,7 +328,7 @@
           <w:lang w:val="en-US"/>
         </w:rPr>
       </w:pPr>
-      <w:hyperlink r:id="rId7" w:history="1">
+      <w:hyperlink r:id="rId6" w:history="1">
         <w:r>
           <w:rPr>
             <w:rStyle w:val="Hyperlink"/>
@@ -390,7 +345,7 @@
           <w:lang w:val="en-US"/>
         </w:rPr>
       </w:pPr>
-      <w:hyperlink r:id="rId8" w:history="1">
+      <w:hyperlink r:id="rId7" w:history="1">
         <w:r>
           <w:rPr>
             <w:rStyle w:val="Hyperlink"/>
@@ -407,7 +362,7 @@
           <w:lang w:val="en-US"/>
         </w:rPr>
       </w:pPr>
-      <w:hyperlink r:id="rId9" w:history="1">
+      <w:hyperlink r:id="rId8" w:history="1">
         <w:r>
           <w:rPr>
             <w:rStyle w:val="Hyperlink"/>
@@ -424,7 +379,7 @@
           <w:lang w:val="en-US"/>
         </w:rPr>
       </w:pPr>
-      <w:hyperlink r:id="rId10" w:history="1">
+      <w:hyperlink r:id="rId9" w:history="1">
         <w:r>
           <w:rPr>
             <w:rStyle w:val="Hyperlink"/>
@@ -447,7 +402,7 @@
         </w:rPr>
         <w:t xml:space="preserve">Very useful: </w:t>
       </w:r>
-      <w:hyperlink r:id="rId11" w:history="1">
+      <w:hyperlink r:id="rId10" w:history="1">
         <w:r>
           <w:rPr>
             <w:rStyle w:val="Hyperlink"/>
@@ -456,8 +411,6 @@
           <w:t>https://academic.oup.com/bib/article-lookup/doi/10.1093/bib/bbx044#81847657</w:t>
         </w:r>
       </w:hyperlink>
-      <w:bookmarkStart w:id="0" w:name="_GoBack"/>
-      <w:bookmarkEnd w:id="0"/>
     </w:p>
     <w:p>
       <w:pPr>
@@ -466,7 +419,7 @@
           <w:lang w:val="en-US"/>
         </w:rPr>
       </w:pPr>
-      <w:hyperlink r:id="rId12" w:history="1">
+      <w:hyperlink r:id="rId11" w:history="1">
         <w:r>
           <w:rPr>
             <w:rStyle w:val="Hyperlink"/>
@@ -483,7 +436,7 @@
           <w:lang w:val="en-US"/>
         </w:rPr>
       </w:pPr>
-      <w:hyperlink r:id="rId13" w:history="1">
+      <w:hyperlink r:id="rId12" w:history="1">
         <w:r>
           <w:rPr>
             <w:rStyle w:val="Hyperlink"/>
@@ -500,7 +453,7 @@
           <w:lang w:val="en-US"/>
         </w:rPr>
       </w:pPr>
-      <w:hyperlink r:id="rId14" w:history="1">
+      <w:hyperlink r:id="rId13" w:history="1">
         <w:r>
           <w:rPr>
             <w:rStyle w:val="Hyperlink"/>
@@ -510,6 +463,7 @@
         </w:r>
       </w:hyperlink>
     </w:p>
+    <w:bookmarkStart w:id="0" w:name="_GoBack"/>
     <w:p>
       <w:pPr>
         <w:ind w:left="360"/>
@@ -517,29 +471,50 @@
           <w:lang w:val="en-US"/>
         </w:rPr>
       </w:pPr>
-      <w:hyperlink r:id="rId15" w:history="1">
-        <w:r>
-          <w:rPr>
-            <w:rStyle w:val="Hyperlink"/>
-            <w:lang w:val="en-US"/>
-          </w:rPr>
-          <w:t>https://www.ncbi.nlm.nih.gov/pubmed/28481991</w:t>
-        </w:r>
-      </w:hyperlink>
-    </w:p>
-    <w:p>
-      <w:pPr>
-        <w:ind w:left="360"/>
-        <w:rPr>
-          <w:lang w:val="en-US"/>
-        </w:rPr>
-      </w:pPr>
-      <w:r>
-        <w:rPr>
-          <w:lang w:val="en-US"/>
-        </w:rPr>
-        <w:t>+31639087937</w:t>
-      </w:r>
+      <w:r>
+        <w:rPr>
+          <w:lang w:val="en-US"/>
+        </w:rPr>
+        <w:fldChar w:fldCharType="begin"/>
+      </w:r>
+      <w:r>
+        <w:rPr>
+          <w:lang w:val="en-US"/>
+        </w:rPr>
+        <w:instrText xml:space="preserve"> HYPERLINK "</w:instrText>
+      </w:r>
+      <w:r>
+        <w:rPr>
+          <w:lang w:val="en-US"/>
+        </w:rPr>
+        <w:instrText>https://www.ncbi.nlm.nih.gov/pubmed/28481991</w:instrText>
+      </w:r>
+      <w:r>
+        <w:rPr>
+          <w:lang w:val="en-US"/>
+        </w:rPr>
+        <w:instrText xml:space="preserve">" </w:instrText>
+      </w:r>
+      <w:r>
+        <w:rPr>
+          <w:lang w:val="en-US"/>
+        </w:rPr>
+        <w:fldChar w:fldCharType="separate"/>
+      </w:r>
+      <w:r>
+        <w:rPr>
+          <w:rStyle w:val="Hyperlink"/>
+          <w:lang w:val="en-US"/>
+        </w:rPr>
+        <w:t>https://www.ncbi.nlm.nih.gov/pubmed/28481991</w:t>
+      </w:r>
+      <w:r>
+        <w:rPr>
+          <w:lang w:val="en-US"/>
+        </w:rPr>
+        <w:fldChar w:fldCharType="end"/>
+      </w:r>
+      <w:bookmarkEnd w:id="0"/>
     </w:p>
     <w:sectPr>
       <w:pgSz w:w="11906" w:h="16838"/>

</xml_diff>

<commit_message>
Added minutes todays discussion
</commit_message>
<xml_diff>
--- a/GraduationResearchQuestions/StartGraduationResearchQuestions.docx
+++ b/GraduationResearchQuestions/StartGraduationResearchQuestions.docx
@@ -237,115 +237,70 @@
         <w:t>Which data analysis approaches are known and used by biomedical engineers?</w:t>
       </w:r>
     </w:p>
-    <w:p>
-      <w:pPr>
-        <w:pStyle w:val="Heading3"/>
-        <w:shd w:val="clear" w:color="auto" w:fill="FFFFFF"/>
-        <w:spacing w:before="0" w:beforeAutospacing="0" w:after="30" w:afterAutospacing="0" w:line="285" w:lineRule="atLeast"/>
-        <w:ind w:right="1500"/>
-        <w:rPr>
-          <w:rFonts w:ascii="Arial" w:hAnsi="Arial" w:cs="Arial"/>
-          <w:b w:val="0"/>
-          <w:bCs w:val="0"/>
-          <w:color w:val="222222"/>
-          <w:sz w:val="26"/>
-          <w:szCs w:val="26"/>
+    <w:bookmarkStart w:id="0" w:name="_GoBack"/>
+    <w:bookmarkEnd w:id="0"/>
+    <w:p>
+      <w:pPr>
+        <w:ind w:left="360"/>
+        <w:rPr>
+          <w:lang w:val="en-US"/>
+        </w:rPr>
+      </w:pPr>
+      <w:r>
+        <w:fldChar w:fldCharType="begin"/>
+      </w:r>
+      <w:r>
+        <w:rPr>
+          <w:lang w:val="en-US"/>
+        </w:rPr>
+        <w:instrText xml:space="preserve"> HYPERLINK "https://link.spring</w:instrText>
+      </w:r>
+      <w:r>
+        <w:rPr>
+          <w:lang w:val="en-US"/>
+        </w:rPr>
+        <w:instrText xml:space="preserve">er.com/content/pdf/10.1007%2Fb135955.pdf" </w:instrText>
+      </w:r>
+      <w:r>
+        <w:fldChar w:fldCharType="separate"/>
+      </w:r>
+      <w:r>
+        <w:rPr>
+          <w:rStyle w:val="Hyperlink"/>
+          <w:lang w:val="en-US"/>
+        </w:rPr>
+        <w:t>https://link.springer.co</w:t>
+      </w:r>
+      <w:r>
+        <w:rPr>
+          <w:rStyle w:val="Hyperlink"/>
+          <w:lang w:val="en-US"/>
+        </w:rPr>
+        <w:t>m</w:t>
+      </w:r>
+      <w:r>
+        <w:rPr>
+          <w:rStyle w:val="Hyperlink"/>
+          <w:lang w:val="en-US"/>
+        </w:rPr>
+        <w:t>/content/pdf/10.1007%2Fb135955.pdf</w:t>
+      </w:r>
+      <w:r>
+        <w:rPr>
+          <w:rStyle w:val="Hyperlink"/>
+          <w:lang w:val="en-US"/>
+        </w:rPr>
+        <w:fldChar w:fldCharType="end"/>
+      </w:r>
+    </w:p>
+    <w:p>
+      <w:pPr>
+        <w:ind w:left="360"/>
+        <w:rPr>
+          <w:lang w:val="en-US"/>
         </w:rPr>
       </w:pPr>
       <w:hyperlink r:id="rId5" w:history="1">
-        <w:r>
-          <w:rPr>
-            <w:rStyle w:val="Hyperlink"/>
-            <w:rFonts w:ascii="Arial" w:hAnsi="Arial" w:cs="Arial"/>
-            <w:b w:val="0"/>
-            <w:bCs w:val="0"/>
-            <w:color w:val="660099"/>
-            <w:sz w:val="26"/>
-            <w:szCs w:val="26"/>
-          </w:rPr>
-          <w:t>Data analysis and </w:t>
-        </w:r>
-        <w:r>
-          <w:rPr>
-            <w:rStyle w:val="Hyperlink"/>
-            <w:rFonts w:ascii="Arial" w:hAnsi="Arial" w:cs="Arial"/>
-            <w:color w:val="660099"/>
-            <w:sz w:val="26"/>
-            <w:szCs w:val="26"/>
-          </w:rPr>
-          <w:t>data mining</w:t>
-        </w:r>
-        <w:r>
-          <w:rPr>
-            <w:rStyle w:val="Hyperlink"/>
-            <w:rFonts w:ascii="Arial" w:hAnsi="Arial" w:cs="Arial"/>
-            <w:b w:val="0"/>
-            <w:bCs w:val="0"/>
-            <w:color w:val="660099"/>
-            <w:sz w:val="26"/>
-            <w:szCs w:val="26"/>
-          </w:rPr>
-          <w:t>: curre</w:t>
-        </w:r>
-        <w:r>
-          <w:rPr>
-            <w:rStyle w:val="Hyperlink"/>
-            <w:rFonts w:ascii="Arial" w:hAnsi="Arial" w:cs="Arial"/>
-            <w:b w:val="0"/>
-            <w:bCs w:val="0"/>
-            <w:color w:val="660099"/>
-            <w:sz w:val="26"/>
-            <w:szCs w:val="26"/>
-          </w:rPr>
-          <w:t>n</w:t>
-        </w:r>
-        <w:r>
-          <w:rPr>
-            <w:rStyle w:val="Hyperlink"/>
-            <w:rFonts w:ascii="Arial" w:hAnsi="Arial" w:cs="Arial"/>
-            <w:b w:val="0"/>
-            <w:bCs w:val="0"/>
-            <w:color w:val="660099"/>
-            <w:sz w:val="26"/>
-            <w:szCs w:val="26"/>
-          </w:rPr>
-          <w:t>t issues in biomedical informatics</w:t>
-        </w:r>
-      </w:hyperlink>
-    </w:p>
-    <w:p>
-      <w:pPr>
-        <w:ind w:left="360"/>
-        <w:rPr>
-          <w:lang w:val="en-US"/>
-        </w:rPr>
-      </w:pPr>
-    </w:p>
-    <w:p>
-      <w:pPr>
-        <w:ind w:left="360"/>
-        <w:rPr>
-          <w:lang w:val="en-US"/>
-        </w:rPr>
-      </w:pPr>
-      <w:hyperlink r:id="rId6" w:history="1">
-        <w:r>
-          <w:rPr>
-            <w:rStyle w:val="Hyperlink"/>
-            <w:lang w:val="en-US"/>
-          </w:rPr>
-          <w:t>https://link.springer.com/content/pdf/10.1007%2Fb135955.pdf</w:t>
-        </w:r>
-      </w:hyperlink>
-    </w:p>
-    <w:p>
-      <w:pPr>
-        <w:ind w:left="360"/>
-        <w:rPr>
-          <w:lang w:val="en-US"/>
-        </w:rPr>
-      </w:pPr>
-      <w:hyperlink r:id="rId7" w:history="1">
         <w:r>
           <w:rPr>
             <w:rStyle w:val="Hyperlink"/>
@@ -362,7 +317,7 @@
           <w:lang w:val="en-US"/>
         </w:rPr>
       </w:pPr>
-      <w:hyperlink r:id="rId8" w:history="1">
+      <w:hyperlink r:id="rId6" w:history="1">
         <w:r>
           <w:rPr>
             <w:rStyle w:val="Hyperlink"/>
@@ -379,7 +334,7 @@
           <w:lang w:val="en-US"/>
         </w:rPr>
       </w:pPr>
-      <w:hyperlink r:id="rId9" w:history="1">
+      <w:hyperlink r:id="rId7" w:history="1">
         <w:r>
           <w:rPr>
             <w:rStyle w:val="Hyperlink"/>
@@ -402,7 +357,7 @@
         </w:rPr>
         <w:t xml:space="preserve">Very useful: </w:t>
       </w:r>
-      <w:hyperlink r:id="rId10" w:history="1">
+      <w:hyperlink r:id="rId8" w:anchor="81847657" w:history="1">
         <w:r>
           <w:rPr>
             <w:rStyle w:val="Hyperlink"/>
@@ -419,7 +374,7 @@
           <w:lang w:val="en-US"/>
         </w:rPr>
       </w:pPr>
-      <w:hyperlink r:id="rId11" w:history="1">
+      <w:hyperlink r:id="rId9" w:history="1">
         <w:r>
           <w:rPr>
             <w:rStyle w:val="Hyperlink"/>
@@ -436,7 +391,7 @@
           <w:lang w:val="en-US"/>
         </w:rPr>
       </w:pPr>
-      <w:hyperlink r:id="rId12" w:history="1">
+      <w:hyperlink r:id="rId10" w:history="1">
         <w:r>
           <w:rPr>
             <w:rStyle w:val="Hyperlink"/>
@@ -453,7 +408,7 @@
           <w:lang w:val="en-US"/>
         </w:rPr>
       </w:pPr>
-      <w:hyperlink r:id="rId13" w:history="1">
+      <w:hyperlink r:id="rId11" w:history="1">
         <w:r>
           <w:rPr>
             <w:rStyle w:val="Hyperlink"/>
@@ -463,7 +418,6 @@
         </w:r>
       </w:hyperlink>
     </w:p>
-    <w:bookmarkStart w:id="0" w:name="_GoBack"/>
     <w:p>
       <w:pPr>
         <w:ind w:left="360"/>
@@ -471,50 +425,323 @@
           <w:lang w:val="en-US"/>
         </w:rPr>
       </w:pPr>
-      <w:r>
-        <w:rPr>
-          <w:lang w:val="en-US"/>
-        </w:rPr>
-        <w:fldChar w:fldCharType="begin"/>
-      </w:r>
-      <w:r>
-        <w:rPr>
-          <w:lang w:val="en-US"/>
-        </w:rPr>
-        <w:instrText xml:space="preserve"> HYPERLINK "</w:instrText>
-      </w:r>
-      <w:r>
-        <w:rPr>
-          <w:lang w:val="en-US"/>
-        </w:rPr>
-        <w:instrText>https://www.ncbi.nlm.nih.gov/pubmed/28481991</w:instrText>
-      </w:r>
-      <w:r>
-        <w:rPr>
-          <w:lang w:val="en-US"/>
-        </w:rPr>
-        <w:instrText xml:space="preserve">" </w:instrText>
-      </w:r>
-      <w:r>
-        <w:rPr>
-          <w:lang w:val="en-US"/>
-        </w:rPr>
-        <w:fldChar w:fldCharType="separate"/>
-      </w:r>
-      <w:r>
-        <w:rPr>
-          <w:rStyle w:val="Hyperlink"/>
-          <w:lang w:val="en-US"/>
-        </w:rPr>
-        <w:t>https://www.ncbi.nlm.nih.gov/pubmed/28481991</w:t>
-      </w:r>
-      <w:r>
-        <w:rPr>
-          <w:lang w:val="en-US"/>
-        </w:rPr>
-        <w:fldChar w:fldCharType="end"/>
-      </w:r>
-      <w:bookmarkEnd w:id="0"/>
+      <w:hyperlink r:id="rId12" w:history="1">
+        <w:r>
+          <w:rPr>
+            <w:rStyle w:val="Hyperlink"/>
+            <w:lang w:val="en-US"/>
+          </w:rPr>
+          <w:t>https://www.ncbi.nlm.nih.gov/pubmed/28481991</w:t>
+        </w:r>
+      </w:hyperlink>
+    </w:p>
+    <w:p>
+      <w:pPr>
+        <w:ind w:left="360"/>
+      </w:pPr>
+      <w:proofErr w:type="spellStart"/>
+      <w:r>
+        <w:rPr>
+          <w:lang w:val="en-US"/>
+        </w:rPr>
+        <w:t>Prokosch</w:t>
+      </w:r>
+      <w:proofErr w:type="spellEnd"/>
+      <w:r>
+        <w:rPr>
+          <w:lang w:val="en-US"/>
+        </w:rPr>
+        <w:t xml:space="preserve"> HU, </w:t>
+      </w:r>
+      <w:proofErr w:type="spellStart"/>
+      <w:r>
+        <w:rPr>
+          <w:lang w:val="en-US"/>
+        </w:rPr>
+        <w:t>Ganslandt</w:t>
+      </w:r>
+      <w:proofErr w:type="spellEnd"/>
+      <w:r>
+        <w:rPr>
+          <w:lang w:val="en-US"/>
+        </w:rPr>
+        <w:t xml:space="preserve"> T. Perspectives for Medical Informatics: Reusing the Electronic Medical Record for Clinical Research. </w:t>
+      </w:r>
+      <w:proofErr w:type="spellStart"/>
+      <w:r>
+        <w:t>Methods</w:t>
+      </w:r>
+      <w:proofErr w:type="spellEnd"/>
+      <w:r>
+        <w:t xml:space="preserve"> </w:t>
+      </w:r>
+      <w:proofErr w:type="spellStart"/>
+      <w:r>
+        <w:t>Inf</w:t>
+      </w:r>
+      <w:proofErr w:type="spellEnd"/>
+      <w:r>
+        <w:t xml:space="preserve"> </w:t>
+      </w:r>
+      <w:proofErr w:type="spellStart"/>
+      <w:r>
+        <w:t>Med</w:t>
+      </w:r>
+      <w:proofErr w:type="spellEnd"/>
+      <w:r>
+        <w:t xml:space="preserve"> 2009; 48: 38–44.</w:t>
+      </w:r>
+    </w:p>
+    <w:p>
+      <w:pPr>
+        <w:ind w:left="360"/>
+        <w:rPr>
+          <w:lang w:val="en-US"/>
+        </w:rPr>
+      </w:pPr>
+      <w:r>
+        <w:rPr>
+          <w:lang w:val="en-US"/>
+        </w:rPr>
+        <w:t xml:space="preserve">Hey T. The fourth </w:t>
+      </w:r>
+      <w:proofErr w:type="spellStart"/>
+      <w:r>
+        <w:rPr>
+          <w:lang w:val="en-US"/>
+        </w:rPr>
+        <w:t>Pradigm</w:t>
+      </w:r>
+      <w:proofErr w:type="spellEnd"/>
+      <w:r>
+        <w:rPr>
+          <w:lang w:val="en-US"/>
+        </w:rPr>
+        <w:t xml:space="preserve">: Data-intensive scientific discovery. http://research.microsoft.com/ </w:t>
+      </w:r>
+      <w:proofErr w:type="spellStart"/>
+      <w:r>
+        <w:rPr>
+          <w:lang w:val="en-US"/>
+        </w:rPr>
+        <w:t>fourthparadigm</w:t>
+      </w:r>
+      <w:proofErr w:type="spellEnd"/>
+      <w:r>
+        <w:rPr>
+          <w:lang w:val="en-US"/>
+        </w:rPr>
+        <w:t>/</w:t>
+      </w:r>
+    </w:p>
+    <w:p>
+      <w:pPr>
+        <w:ind w:left="360"/>
+      </w:pPr>
+      <w:proofErr w:type="spellStart"/>
+      <w:r>
+        <w:rPr>
+          <w:lang w:val="en-US"/>
+        </w:rPr>
+        <w:t>Zupan</w:t>
+      </w:r>
+      <w:proofErr w:type="spellEnd"/>
+      <w:r>
+        <w:rPr>
+          <w:lang w:val="en-US"/>
+        </w:rPr>
+        <w:t xml:space="preserve"> B, Holmes JH, </w:t>
+      </w:r>
+      <w:proofErr w:type="spellStart"/>
+      <w:r>
+        <w:rPr>
+          <w:lang w:val="en-US"/>
+        </w:rPr>
+        <w:t>Bellazzi</w:t>
+      </w:r>
+      <w:proofErr w:type="spellEnd"/>
+      <w:r>
+        <w:rPr>
+          <w:lang w:val="en-US"/>
+        </w:rPr>
+        <w:t xml:space="preserve"> R. Knowledge-based data analysis and interpretation. </w:t>
+      </w:r>
+      <w:proofErr w:type="spellStart"/>
+      <w:r>
+        <w:t>Artif</w:t>
+      </w:r>
+      <w:proofErr w:type="spellEnd"/>
+      <w:r>
+        <w:t xml:space="preserve"> </w:t>
+      </w:r>
+      <w:proofErr w:type="spellStart"/>
+      <w:r>
+        <w:t>Intell</w:t>
+      </w:r>
+      <w:proofErr w:type="spellEnd"/>
+      <w:r>
+        <w:t xml:space="preserve"> </w:t>
+      </w:r>
+      <w:proofErr w:type="spellStart"/>
+      <w:r>
+        <w:t>Med</w:t>
+      </w:r>
+      <w:proofErr w:type="spellEnd"/>
+      <w:r>
+        <w:t xml:space="preserve"> 2006; 37 (3): 163–165</w:t>
+      </w:r>
+    </w:p>
+    <w:p>
+      <w:pPr>
+        <w:ind w:left="360"/>
+        <w:rPr>
+          <w:lang w:val="en-US"/>
+        </w:rPr>
+      </w:pPr>
+      <w:r>
+        <w:rPr>
+          <w:lang w:val="en-US"/>
+        </w:rPr>
+        <w:t xml:space="preserve">54. </w:t>
+      </w:r>
+      <w:proofErr w:type="spellStart"/>
+      <w:r>
+        <w:rPr>
+          <w:lang w:val="en-US"/>
+        </w:rPr>
+        <w:t>Hothorn</w:t>
+      </w:r>
+      <w:proofErr w:type="spellEnd"/>
+      <w:r>
+        <w:rPr>
+          <w:lang w:val="en-US"/>
+        </w:rPr>
+        <w:t xml:space="preserve"> T, </w:t>
+      </w:r>
+      <w:proofErr w:type="spellStart"/>
+      <w:r>
+        <w:rPr>
+          <w:lang w:val="en-US"/>
+        </w:rPr>
+        <w:t>Leisch</w:t>
+      </w:r>
+      <w:proofErr w:type="spellEnd"/>
+      <w:r>
+        <w:rPr>
+          <w:lang w:val="en-US"/>
+        </w:rPr>
+        <w:t xml:space="preserve"> F, </w:t>
+      </w:r>
+      <w:proofErr w:type="spellStart"/>
+      <w:r>
+        <w:rPr>
+          <w:lang w:val="en-US"/>
+        </w:rPr>
+        <w:t>Zeileis</w:t>
+      </w:r>
+      <w:proofErr w:type="spellEnd"/>
+      <w:r>
+        <w:rPr>
+          <w:lang w:val="en-US"/>
+        </w:rPr>
+        <w:t xml:space="preserve"> A, </w:t>
+      </w:r>
+      <w:proofErr w:type="spellStart"/>
+      <w:r>
+        <w:rPr>
+          <w:lang w:val="en-US"/>
+        </w:rPr>
+        <w:t>Hornik</w:t>
+      </w:r>
+      <w:proofErr w:type="spellEnd"/>
+      <w:r>
+        <w:rPr>
+          <w:lang w:val="en-US"/>
+        </w:rPr>
+        <w:t xml:space="preserve"> K. The design and analysis of benchmark experiments. J </w:t>
+      </w:r>
+      <w:proofErr w:type="spellStart"/>
+      <w:r>
+        <w:rPr>
+          <w:lang w:val="en-US"/>
+        </w:rPr>
+        <w:t>Comput</w:t>
+      </w:r>
+      <w:proofErr w:type="spellEnd"/>
+      <w:r>
+        <w:rPr>
+          <w:lang w:val="en-US"/>
+        </w:rPr>
+        <w:t xml:space="preserve"> Graph Statist 2005; 14: 675–699. </w:t>
+      </w:r>
+    </w:p>
+    <w:p>
+      <w:pPr>
+        <w:ind w:left="360"/>
+        <w:rPr>
+          <w:lang w:val="en-US"/>
+        </w:rPr>
+      </w:pPr>
+      <w:r>
+        <w:t xml:space="preserve">55. </w:t>
+      </w:r>
+      <w:proofErr w:type="spellStart"/>
+      <w:r>
+        <w:t>König</w:t>
+      </w:r>
+      <w:proofErr w:type="spellEnd"/>
+      <w:r>
+        <w:t xml:space="preserve"> IR, </w:t>
+      </w:r>
+      <w:proofErr w:type="spellStart"/>
+      <w:r>
+        <w:t>Malley</w:t>
+      </w:r>
+      <w:proofErr w:type="spellEnd"/>
+      <w:r>
+        <w:t xml:space="preserve"> JD, </w:t>
+      </w:r>
+      <w:proofErr w:type="spellStart"/>
+      <w:r>
+        <w:t>Pajevic</w:t>
+      </w:r>
+      <w:proofErr w:type="spellEnd"/>
+      <w:r>
+        <w:t xml:space="preserve"> S, Weimar C, </w:t>
+      </w:r>
+      <w:proofErr w:type="spellStart"/>
+      <w:r>
+        <w:t>Diener</w:t>
+      </w:r>
+      <w:proofErr w:type="spellEnd"/>
+      <w:r>
+        <w:t xml:space="preserve"> H-C, </w:t>
+      </w:r>
+      <w:proofErr w:type="spellStart"/>
+      <w:r>
+        <w:t>Ziegler</w:t>
+      </w:r>
+      <w:proofErr w:type="spellEnd"/>
+      <w:r>
+        <w:t xml:space="preserve"> A, et al. </w:t>
+      </w:r>
+      <w:r>
+        <w:rPr>
+          <w:lang w:val="en-US"/>
+        </w:rPr>
+        <w:t xml:space="preserve">Patient-centered yes/no prognosis using learning machines. </w:t>
+      </w:r>
+      <w:r>
+        <w:t xml:space="preserve">Int J Data Min </w:t>
+      </w:r>
+      <w:proofErr w:type="spellStart"/>
+      <w:r>
+        <w:t>Bioinform</w:t>
+      </w:r>
+      <w:proofErr w:type="spellEnd"/>
+      <w:r>
+        <w:t xml:space="preserve"> 2008; 2: 289–341.</w:t>
+      </w:r>
     </w:p>
     <w:sectPr>
       <w:pgSz w:w="11906" w:h="16838"/>

</xml_diff>

<commit_message>
Data Mining Seminar Files
</commit_message>
<xml_diff>
--- a/GraduationResearchQuestions/StartGraduationResearchQuestions.docx
+++ b/GraduationResearchQuestions/StartGraduationResearchQuestions.docx
@@ -8,6 +8,7 @@
           <w:lang w:val="en-US"/>
         </w:rPr>
       </w:pPr>
+      <w:bookmarkStart w:id="0" w:name="_GoBack"/>
       <w:r>
         <w:rPr>
           <w:lang w:val="en-US"/>
@@ -237,7 +238,237 @@
         <w:t>Which data analysis approaches are known and used by biomedical engineers?</w:t>
       </w:r>
     </w:p>
-    <w:bookmarkStart w:id="0" w:name="_GoBack"/>
+    <w:p>
+      <w:pPr>
+        <w:rPr>
+          <w:lang w:val="en-US"/>
+        </w:rPr>
+      </w:pPr>
+      <w:proofErr w:type="spellStart"/>
+      <w:r>
+        <w:rPr>
+          <w:lang w:val="en-US"/>
+        </w:rPr>
+        <w:t>Zupan</w:t>
+      </w:r>
+      <w:proofErr w:type="spellEnd"/>
+      <w:r>
+        <w:rPr>
+          <w:lang w:val="en-US"/>
+        </w:rPr>
+        <w:t xml:space="preserve"> B, Holmes JH, </w:t>
+      </w:r>
+      <w:proofErr w:type="spellStart"/>
+      <w:r>
+        <w:rPr>
+          <w:lang w:val="en-US"/>
+        </w:rPr>
+        <w:t>Bellazzi</w:t>
+      </w:r>
+      <w:proofErr w:type="spellEnd"/>
+      <w:r>
+        <w:rPr>
+          <w:lang w:val="en-US"/>
+        </w:rPr>
+        <w:t xml:space="preserve"> R. Knowledge-based data analysis and interpretation. </w:t>
+      </w:r>
+      <w:proofErr w:type="spellStart"/>
+      <w:r>
+        <w:rPr>
+          <w:lang w:val="en-US"/>
+        </w:rPr>
+        <w:t>Artif</w:t>
+      </w:r>
+      <w:proofErr w:type="spellEnd"/>
+      <w:r>
+        <w:rPr>
+          <w:lang w:val="en-US"/>
+        </w:rPr>
+        <w:t xml:space="preserve"> </w:t>
+      </w:r>
+      <w:proofErr w:type="spellStart"/>
+      <w:r>
+        <w:rPr>
+          <w:lang w:val="en-US"/>
+        </w:rPr>
+        <w:t>Intell</w:t>
+      </w:r>
+      <w:proofErr w:type="spellEnd"/>
+      <w:r>
+        <w:rPr>
+          <w:lang w:val="en-US"/>
+        </w:rPr>
+        <w:t xml:space="preserve"> Med 2006; 37 (3): 163–165</w:t>
+      </w:r>
+    </w:p>
+    <w:p>
+      <w:pPr>
+        <w:ind w:left="360"/>
+        <w:rPr>
+          <w:lang w:val="en-US"/>
+        </w:rPr>
+      </w:pPr>
+      <w:r>
+        <w:rPr>
+          <w:lang w:val="en-US"/>
+        </w:rPr>
+        <w:t xml:space="preserve">54. </w:t>
+      </w:r>
+      <w:proofErr w:type="spellStart"/>
+      <w:r>
+        <w:rPr>
+          <w:lang w:val="en-US"/>
+        </w:rPr>
+        <w:t>Hothorn</w:t>
+      </w:r>
+      <w:proofErr w:type="spellEnd"/>
+      <w:r>
+        <w:rPr>
+          <w:lang w:val="en-US"/>
+        </w:rPr>
+        <w:t xml:space="preserve"> T, </w:t>
+      </w:r>
+      <w:proofErr w:type="spellStart"/>
+      <w:r>
+        <w:rPr>
+          <w:lang w:val="en-US"/>
+        </w:rPr>
+        <w:t>Leisch</w:t>
+      </w:r>
+      <w:proofErr w:type="spellEnd"/>
+      <w:r>
+        <w:rPr>
+          <w:lang w:val="en-US"/>
+        </w:rPr>
+        <w:t xml:space="preserve"> F, </w:t>
+      </w:r>
+      <w:proofErr w:type="spellStart"/>
+      <w:r>
+        <w:rPr>
+          <w:lang w:val="en-US"/>
+        </w:rPr>
+        <w:t>Zeileis</w:t>
+      </w:r>
+      <w:proofErr w:type="spellEnd"/>
+      <w:r>
+        <w:rPr>
+          <w:lang w:val="en-US"/>
+        </w:rPr>
+        <w:t xml:space="preserve"> A, </w:t>
+      </w:r>
+      <w:proofErr w:type="spellStart"/>
+      <w:r>
+        <w:rPr>
+          <w:lang w:val="en-US"/>
+        </w:rPr>
+        <w:t>Hornik</w:t>
+      </w:r>
+      <w:proofErr w:type="spellEnd"/>
+      <w:r>
+        <w:rPr>
+          <w:lang w:val="en-US"/>
+        </w:rPr>
+        <w:t xml:space="preserve"> K. The design and analysis of benchmark experiments. J </w:t>
+      </w:r>
+      <w:proofErr w:type="spellStart"/>
+      <w:r>
+        <w:rPr>
+          <w:lang w:val="en-US"/>
+        </w:rPr>
+        <w:t>Comput</w:t>
+      </w:r>
+      <w:proofErr w:type="spellEnd"/>
+      <w:r>
+        <w:rPr>
+          <w:lang w:val="en-US"/>
+        </w:rPr>
+        <w:t xml:space="preserve"> Graph Statist 2005; 14: 675–699. </w:t>
+      </w:r>
+    </w:p>
+    <w:p>
+      <w:pPr>
+        <w:ind w:left="360"/>
+      </w:pPr>
+      <w:r>
+        <w:rPr>
+          <w:lang w:val="en-US"/>
+        </w:rPr>
+        <w:t xml:space="preserve">55. </w:t>
+      </w:r>
+      <w:proofErr w:type="spellStart"/>
+      <w:r>
+        <w:rPr>
+          <w:lang w:val="en-US"/>
+        </w:rPr>
+        <w:t>König</w:t>
+      </w:r>
+      <w:proofErr w:type="spellEnd"/>
+      <w:r>
+        <w:rPr>
+          <w:lang w:val="en-US"/>
+        </w:rPr>
+        <w:t xml:space="preserve"> IR, </w:t>
+      </w:r>
+      <w:proofErr w:type="spellStart"/>
+      <w:r>
+        <w:rPr>
+          <w:lang w:val="en-US"/>
+        </w:rPr>
+        <w:t>Malley</w:t>
+      </w:r>
+      <w:proofErr w:type="spellEnd"/>
+      <w:r>
+        <w:rPr>
+          <w:lang w:val="en-US"/>
+        </w:rPr>
+        <w:t xml:space="preserve"> JD, </w:t>
+      </w:r>
+      <w:proofErr w:type="spellStart"/>
+      <w:r>
+        <w:rPr>
+          <w:lang w:val="en-US"/>
+        </w:rPr>
+        <w:t>Pajevic</w:t>
+      </w:r>
+      <w:proofErr w:type="spellEnd"/>
+      <w:r>
+        <w:rPr>
+          <w:lang w:val="en-US"/>
+        </w:rPr>
+        <w:t xml:space="preserve"> S, Weimar C, </w:t>
+      </w:r>
+      <w:proofErr w:type="spellStart"/>
+      <w:r>
+        <w:rPr>
+          <w:lang w:val="en-US"/>
+        </w:rPr>
+        <w:t>Diener</w:t>
+      </w:r>
+      <w:proofErr w:type="spellEnd"/>
+      <w:r>
+        <w:rPr>
+          <w:lang w:val="en-US"/>
+        </w:rPr>
+        <w:t xml:space="preserve"> H-C, Ziegler A, et al. </w:t>
+      </w:r>
+      <w:r>
+        <w:rPr>
+          <w:lang w:val="en-US"/>
+        </w:rPr>
+        <w:t xml:space="preserve">Patient-centered yes/no prognosis using learning machines. </w:t>
+      </w:r>
+      <w:r>
+        <w:t xml:space="preserve">Int J Data Min </w:t>
+      </w:r>
+      <w:proofErr w:type="spellStart"/>
+      <w:r>
+        <w:t>Bioinform</w:t>
+      </w:r>
+      <w:proofErr w:type="spellEnd"/>
+      <w:r>
+        <w:t xml:space="preserve"> 2008; 2: 289–341.</w:t>
+      </w:r>
+    </w:p>
     <w:bookmarkEnd w:id="0"/>
     <w:p>
       <w:pPr>
@@ -247,500 +478,10 @@
         </w:rPr>
       </w:pPr>
       <w:r>
-        <w:fldChar w:fldCharType="begin"/>
-      </w:r>
-      <w:r>
-        <w:rPr>
-          <w:lang w:val="en-US"/>
-        </w:rPr>
-        <w:instrText xml:space="preserve"> HYPERLINK "https://link.spring</w:instrText>
-      </w:r>
-      <w:r>
-        <w:rPr>
-          <w:lang w:val="en-US"/>
-        </w:rPr>
-        <w:instrText xml:space="preserve">er.com/content/pdf/10.1007%2Fb135955.pdf" </w:instrText>
-      </w:r>
-      <w:r>
-        <w:fldChar w:fldCharType="separate"/>
-      </w:r>
-      <w:r>
-        <w:rPr>
-          <w:rStyle w:val="Hyperlink"/>
-          <w:lang w:val="en-US"/>
-        </w:rPr>
-        <w:t>https://link.springer.co</w:t>
-      </w:r>
-      <w:r>
-        <w:rPr>
-          <w:rStyle w:val="Hyperlink"/>
-          <w:lang w:val="en-US"/>
-        </w:rPr>
-        <w:t>m</w:t>
-      </w:r>
-      <w:r>
-        <w:rPr>
-          <w:rStyle w:val="Hyperlink"/>
-          <w:lang w:val="en-US"/>
-        </w:rPr>
-        <w:t>/content/pdf/10.1007%2Fb135955.pdf</w:t>
-      </w:r>
-      <w:r>
-        <w:rPr>
-          <w:rStyle w:val="Hyperlink"/>
-          <w:lang w:val="en-US"/>
-        </w:rPr>
-        <w:fldChar w:fldCharType="end"/>
-      </w:r>
-    </w:p>
-    <w:p>
-      <w:pPr>
-        <w:ind w:left="360"/>
-        <w:rPr>
-          <w:lang w:val="en-US"/>
-        </w:rPr>
-      </w:pPr>
-      <w:hyperlink r:id="rId5" w:history="1">
-        <w:r>
-          <w:rPr>
-            <w:rStyle w:val="Hyperlink"/>
-            <w:lang w:val="en-US"/>
-          </w:rPr>
-          <w:t>https://jamanetwork.com/journals/jama/article-abstract/1883026</w:t>
-        </w:r>
-      </w:hyperlink>
-    </w:p>
-    <w:p>
-      <w:pPr>
-        <w:ind w:left="360"/>
-        <w:rPr>
-          <w:lang w:val="en-US"/>
-        </w:rPr>
-      </w:pPr>
-      <w:hyperlink r:id="rId6" w:history="1">
-        <w:r>
-          <w:rPr>
-            <w:rStyle w:val="Hyperlink"/>
-            <w:lang w:val="en-US"/>
-          </w:rPr>
-          <w:t>http://online.liebertpub.com/doi/abs/10.1089/cmb.1995.2.557</w:t>
-        </w:r>
-      </w:hyperlink>
-    </w:p>
-    <w:p>
-      <w:pPr>
-        <w:ind w:left="360"/>
-        <w:rPr>
-          <w:lang w:val="en-US"/>
-        </w:rPr>
-      </w:pPr>
-      <w:hyperlink r:id="rId7" w:history="1">
-        <w:r>
-          <w:rPr>
-            <w:rStyle w:val="Hyperlink"/>
-            <w:lang w:val="en-US"/>
-          </w:rPr>
-          <w:t>https://dl.acm.org/citation.cfm?id=1316794</w:t>
-        </w:r>
-      </w:hyperlink>
-    </w:p>
-    <w:p>
-      <w:pPr>
-        <w:ind w:left="360"/>
-        <w:rPr>
-          <w:lang w:val="en-US"/>
-        </w:rPr>
-      </w:pPr>
-      <w:r>
-        <w:rPr>
-          <w:lang w:val="en-US"/>
-        </w:rPr>
-        <w:t xml:space="preserve">Very useful: </w:t>
-      </w:r>
-      <w:hyperlink r:id="rId8" w:anchor="81847657" w:history="1">
-        <w:r>
-          <w:rPr>
-            <w:rStyle w:val="Hyperlink"/>
-            <w:lang w:val="en-US"/>
-          </w:rPr>
-          <w:t>https://academic.oup.com/bib/article-lookup/doi/10.1093/bib/bbx044#81847657</w:t>
-        </w:r>
-      </w:hyperlink>
-    </w:p>
-    <w:p>
-      <w:pPr>
-        <w:ind w:left="360"/>
-        <w:rPr>
-          <w:lang w:val="en-US"/>
-        </w:rPr>
-      </w:pPr>
-      <w:hyperlink r:id="rId9" w:history="1">
-        <w:r>
-          <w:rPr>
-            <w:rStyle w:val="Hyperlink"/>
-            <w:lang w:val="en-US"/>
-          </w:rPr>
-          <w:t>https://www.ncbi.nlm.nih.gov/pubmed/26409508</w:t>
-        </w:r>
-      </w:hyperlink>
-    </w:p>
-    <w:p>
-      <w:pPr>
-        <w:ind w:left="360"/>
-        <w:rPr>
-          <w:lang w:val="en-US"/>
-        </w:rPr>
-      </w:pPr>
-      <w:hyperlink r:id="rId10" w:history="1">
-        <w:r>
-          <w:rPr>
-            <w:rStyle w:val="Hyperlink"/>
-            <w:lang w:val="en-US"/>
-          </w:rPr>
-          <w:t>https://www.ncbi.nlm.nih.gov/pubmed/26357313</w:t>
-        </w:r>
-      </w:hyperlink>
-    </w:p>
-    <w:p>
-      <w:pPr>
-        <w:ind w:left="360"/>
-        <w:rPr>
-          <w:lang w:val="en-US"/>
-        </w:rPr>
-      </w:pPr>
-      <w:hyperlink r:id="rId11" w:history="1">
-        <w:r>
-          <w:rPr>
-            <w:rStyle w:val="Hyperlink"/>
-            <w:lang w:val="en-US"/>
-          </w:rPr>
-          <w:t>https://www.ncbi.nlm.nih.gov/pubmed/24494442</w:t>
-        </w:r>
-      </w:hyperlink>
-    </w:p>
-    <w:p>
-      <w:pPr>
-        <w:ind w:left="360"/>
-        <w:rPr>
-          <w:lang w:val="en-US"/>
-        </w:rPr>
-      </w:pPr>
-      <w:hyperlink r:id="rId12" w:history="1">
-        <w:r>
-          <w:rPr>
-            <w:rStyle w:val="Hyperlink"/>
-            <w:lang w:val="en-US"/>
-          </w:rPr>
-          <w:t>https://www.ncbi.nlm.nih.gov/pubmed/28481991</w:t>
-        </w:r>
-      </w:hyperlink>
-    </w:p>
-    <w:p>
-      <w:pPr>
-        <w:ind w:left="360"/>
-      </w:pPr>
-      <w:proofErr w:type="spellStart"/>
-      <w:r>
-        <w:rPr>
-          <w:lang w:val="en-US"/>
-        </w:rPr>
-        <w:t>Prokosch</w:t>
-      </w:r>
-      <w:proofErr w:type="spellEnd"/>
-      <w:r>
-        <w:rPr>
-          <w:lang w:val="en-US"/>
-        </w:rPr>
-        <w:t xml:space="preserve"> HU, </w:t>
-      </w:r>
-      <w:proofErr w:type="spellStart"/>
-      <w:r>
-        <w:rPr>
-          <w:lang w:val="en-US"/>
-        </w:rPr>
-        <w:t>Ganslandt</w:t>
-      </w:r>
-      <w:proofErr w:type="spellEnd"/>
-      <w:r>
-        <w:rPr>
-          <w:lang w:val="en-US"/>
-        </w:rPr>
-        <w:t xml:space="preserve"> T. Perspectives for Medical Informatics: Reusing the Electronic Medical Record for Clinical Research. </w:t>
-      </w:r>
-      <w:proofErr w:type="spellStart"/>
-      <w:r>
-        <w:t>Methods</w:t>
-      </w:r>
-      <w:proofErr w:type="spellEnd"/>
-      <w:r>
-        <w:t xml:space="preserve"> </w:t>
-      </w:r>
-      <w:proofErr w:type="spellStart"/>
-      <w:r>
-        <w:t>Inf</w:t>
-      </w:r>
-      <w:proofErr w:type="spellEnd"/>
-      <w:r>
-        <w:t xml:space="preserve"> </w:t>
-      </w:r>
-      <w:proofErr w:type="spellStart"/>
-      <w:r>
-        <w:t>Med</w:t>
-      </w:r>
-      <w:proofErr w:type="spellEnd"/>
-      <w:r>
-        <w:t xml:space="preserve"> 2009; 48: 38–44.</w:t>
-      </w:r>
-    </w:p>
-    <w:p>
-      <w:pPr>
-        <w:ind w:left="360"/>
-        <w:rPr>
-          <w:lang w:val="en-US"/>
-        </w:rPr>
-      </w:pPr>
-      <w:r>
-        <w:rPr>
-          <w:lang w:val="en-US"/>
-        </w:rPr>
-        <w:t xml:space="preserve">Hey T. The fourth </w:t>
-      </w:r>
-      <w:proofErr w:type="spellStart"/>
-      <w:r>
-        <w:rPr>
-          <w:lang w:val="en-US"/>
-        </w:rPr>
-        <w:t>Pradigm</w:t>
-      </w:r>
-      <w:proofErr w:type="spellEnd"/>
-      <w:r>
-        <w:rPr>
-          <w:lang w:val="en-US"/>
-        </w:rPr>
-        <w:t xml:space="preserve">: Data-intensive scientific discovery. http://research.microsoft.com/ </w:t>
-      </w:r>
-      <w:proofErr w:type="spellStart"/>
-      <w:r>
-        <w:rPr>
-          <w:lang w:val="en-US"/>
-        </w:rPr>
-        <w:t>fourthparadigm</w:t>
-      </w:r>
-      <w:proofErr w:type="spellEnd"/>
-      <w:r>
-        <w:rPr>
-          <w:lang w:val="en-US"/>
-        </w:rPr>
-        <w:t>/</w:t>
-      </w:r>
-    </w:p>
-    <w:p>
-      <w:pPr>
-        <w:ind w:left="360"/>
-      </w:pPr>
-      <w:proofErr w:type="spellStart"/>
-      <w:r>
-        <w:rPr>
-          <w:lang w:val="en-US"/>
-        </w:rPr>
-        <w:t>Zupan</w:t>
-      </w:r>
-      <w:proofErr w:type="spellEnd"/>
-      <w:r>
-        <w:rPr>
-          <w:lang w:val="en-US"/>
-        </w:rPr>
-        <w:t xml:space="preserve"> B, Holmes JH, </w:t>
-      </w:r>
-      <w:proofErr w:type="spellStart"/>
-      <w:r>
-        <w:rPr>
-          <w:lang w:val="en-US"/>
-        </w:rPr>
-        <w:t>Bellazzi</w:t>
-      </w:r>
-      <w:proofErr w:type="spellEnd"/>
-      <w:r>
-        <w:rPr>
-          <w:lang w:val="en-US"/>
-        </w:rPr>
-        <w:t xml:space="preserve"> R. Knowledge-based data analysis and interpretation. </w:t>
-      </w:r>
-      <w:proofErr w:type="spellStart"/>
-      <w:r>
-        <w:t>Artif</w:t>
-      </w:r>
-      <w:proofErr w:type="spellEnd"/>
-      <w:r>
-        <w:t xml:space="preserve"> </w:t>
-      </w:r>
-      <w:proofErr w:type="spellStart"/>
-      <w:r>
-        <w:t>Intell</w:t>
-      </w:r>
-      <w:proofErr w:type="spellEnd"/>
-      <w:r>
-        <w:t xml:space="preserve"> </w:t>
-      </w:r>
-      <w:proofErr w:type="spellStart"/>
-      <w:r>
-        <w:t>Med</w:t>
-      </w:r>
-      <w:proofErr w:type="spellEnd"/>
-      <w:r>
-        <w:t xml:space="preserve"> 2006; 37 (3): 163–165</w:t>
-      </w:r>
-    </w:p>
-    <w:p>
-      <w:pPr>
-        <w:ind w:left="360"/>
-        <w:rPr>
-          <w:lang w:val="en-US"/>
-        </w:rPr>
-      </w:pPr>
-      <w:r>
-        <w:rPr>
-          <w:lang w:val="en-US"/>
-        </w:rPr>
-        <w:t xml:space="preserve">54. </w:t>
-      </w:r>
-      <w:proofErr w:type="spellStart"/>
-      <w:r>
-        <w:rPr>
-          <w:lang w:val="en-US"/>
-        </w:rPr>
-        <w:t>Hothorn</w:t>
-      </w:r>
-      <w:proofErr w:type="spellEnd"/>
-      <w:r>
-        <w:rPr>
-          <w:lang w:val="en-US"/>
-        </w:rPr>
-        <w:t xml:space="preserve"> T, </w:t>
-      </w:r>
-      <w:proofErr w:type="spellStart"/>
-      <w:r>
-        <w:rPr>
-          <w:lang w:val="en-US"/>
-        </w:rPr>
-        <w:t>Leisch</w:t>
-      </w:r>
-      <w:proofErr w:type="spellEnd"/>
-      <w:r>
-        <w:rPr>
-          <w:lang w:val="en-US"/>
-        </w:rPr>
-        <w:t xml:space="preserve"> F, </w:t>
-      </w:r>
-      <w:proofErr w:type="spellStart"/>
-      <w:r>
-        <w:rPr>
-          <w:lang w:val="en-US"/>
-        </w:rPr>
-        <w:t>Zeileis</w:t>
-      </w:r>
-      <w:proofErr w:type="spellEnd"/>
-      <w:r>
-        <w:rPr>
-          <w:lang w:val="en-US"/>
-        </w:rPr>
-        <w:t xml:space="preserve"> A, </w:t>
-      </w:r>
-      <w:proofErr w:type="spellStart"/>
-      <w:r>
-        <w:rPr>
-          <w:lang w:val="en-US"/>
-        </w:rPr>
-        <w:t>Hornik</w:t>
-      </w:r>
-      <w:proofErr w:type="spellEnd"/>
-      <w:r>
-        <w:rPr>
-          <w:lang w:val="en-US"/>
-        </w:rPr>
-        <w:t xml:space="preserve"> K. The design and analysis of benchmark experiments. J </w:t>
-      </w:r>
-      <w:proofErr w:type="spellStart"/>
-      <w:r>
-        <w:rPr>
-          <w:lang w:val="en-US"/>
-        </w:rPr>
-        <w:t>Comput</w:t>
-      </w:r>
-      <w:proofErr w:type="spellEnd"/>
-      <w:r>
-        <w:rPr>
-          <w:lang w:val="en-US"/>
-        </w:rPr>
-        <w:t xml:space="preserve"> Graph Statist 2005; 14: 675–699. </w:t>
-      </w:r>
-    </w:p>
-    <w:p>
-      <w:pPr>
-        <w:ind w:left="360"/>
-        <w:rPr>
-          <w:lang w:val="en-US"/>
-        </w:rPr>
-      </w:pPr>
-      <w:r>
-        <w:t xml:space="preserve">55. </w:t>
-      </w:r>
-      <w:proofErr w:type="spellStart"/>
-      <w:r>
-        <w:t>König</w:t>
-      </w:r>
-      <w:proofErr w:type="spellEnd"/>
-      <w:r>
-        <w:t xml:space="preserve"> IR, </w:t>
-      </w:r>
-      <w:proofErr w:type="spellStart"/>
-      <w:r>
-        <w:t>Malley</w:t>
-      </w:r>
-      <w:proofErr w:type="spellEnd"/>
-      <w:r>
-        <w:t xml:space="preserve"> JD, </w:t>
-      </w:r>
-      <w:proofErr w:type="spellStart"/>
-      <w:r>
-        <w:t>Pajevic</w:t>
-      </w:r>
-      <w:proofErr w:type="spellEnd"/>
-      <w:r>
-        <w:t xml:space="preserve"> S, Weimar C, </w:t>
-      </w:r>
-      <w:proofErr w:type="spellStart"/>
-      <w:r>
-        <w:t>Diener</w:t>
-      </w:r>
-      <w:proofErr w:type="spellEnd"/>
-      <w:r>
-        <w:t xml:space="preserve"> H-C, </w:t>
-      </w:r>
-      <w:proofErr w:type="spellStart"/>
-      <w:r>
-        <w:t>Ziegler</w:t>
-      </w:r>
-      <w:proofErr w:type="spellEnd"/>
-      <w:r>
-        <w:t xml:space="preserve"> A, et al. </w:t>
-      </w:r>
-      <w:r>
-        <w:rPr>
-          <w:lang w:val="en-US"/>
-        </w:rPr>
-        <w:t xml:space="preserve">Patient-centered yes/no prognosis using learning machines. </w:t>
-      </w:r>
-      <w:r>
-        <w:t xml:space="preserve">Int J Data Min </w:t>
-      </w:r>
-      <w:proofErr w:type="spellStart"/>
-      <w:r>
-        <w:t>Bioinform</w:t>
-      </w:r>
-      <w:proofErr w:type="spellEnd"/>
-      <w:r>
-        <w:t xml:space="preserve"> 2008; 2: 289–341.</w:t>
+        <w:t xml:space="preserve">18 </w:t>
+      </w:r>
+      <w:r>
+        <w:t>– 24, 31-33, 37, 48</w:t>
       </w:r>
     </w:p>
     <w:sectPr>

</xml_diff>